<commit_message>
process macro v4.3 added
</commit_message>
<xml_diff>
--- a/Video Links.docx
+++ b/Video Links.docx
@@ -14,173 +14,10 @@
           <w:b/>
           <w:bCs/>
         </w:rPr>
-        <w:t>Three types of missing data – 3 minutes</w:t>
+        <w:t>Installing PROCESS Macro v4.3</w:t>
       </w:r>
     </w:p>
-    <w:p>
-      <w:hyperlink r:id="rId4" w:history="1">
-        <w:r>
-          <w:rPr>
-            <w:rStyle w:val="Hyperlink"/>
-          </w:rPr>
-          <w:t>https://www.youtube.com/watch?v=UzsWr9X98J8</w:t>
-        </w:r>
-      </w:hyperlink>
-    </w:p>
     <w:p/>
-    <w:p>
-      <w:r>
-        <w:rPr>
-          <w:b/>
-          <w:bCs/>
-        </w:rPr>
-        <w:t xml:space="preserve">Linear Regression </w:t>
-      </w:r>
-      <w:r>
-        <w:rPr>
-          <w:b/>
-          <w:bCs/>
-        </w:rPr>
-        <w:t>clearly</w:t>
-      </w:r>
-      <w:r>
-        <w:rPr>
-          <w:b/>
-          <w:bCs/>
-        </w:rPr>
-        <w:t xml:space="preserve"> explained (</w:t>
-      </w:r>
-      <w:proofErr w:type="spellStart"/>
-      <w:r>
-        <w:rPr>
-          <w:b/>
-          <w:bCs/>
-        </w:rPr>
-        <w:t>StatQuest</w:t>
-      </w:r>
-      <w:proofErr w:type="spellEnd"/>
-      <w:r>
-        <w:rPr>
-          <w:b/>
-          <w:bCs/>
-        </w:rPr>
-        <w:t xml:space="preserve">) – </w:t>
-      </w:r>
-      <w:r>
-        <w:rPr>
-          <w:b/>
-          <w:bCs/>
-        </w:rPr>
-        <w:t>27</w:t>
-      </w:r>
-      <w:r>
-        <w:rPr>
-          <w:b/>
-          <w:bCs/>
-        </w:rPr>
-        <w:t xml:space="preserve"> minutes</w:t>
-      </w:r>
-    </w:p>
-    <w:p>
-      <w:hyperlink r:id="rId5" w:history="1">
-        <w:r>
-          <w:rPr>
-            <w:rStyle w:val="Hyperlink"/>
-          </w:rPr>
-          <w:t>https://www.youtube.com/watch?v=7ArmBVF2dCs</w:t>
-        </w:r>
-      </w:hyperlink>
-    </w:p>
-    <w:p>
-      <w:pPr>
-        <w:rPr>
-          <w:b/>
-          <w:bCs/>
-        </w:rPr>
-      </w:pPr>
-    </w:p>
-    <w:p>
-      <w:r>
-        <w:rPr>
-          <w:b/>
-          <w:bCs/>
-        </w:rPr>
-        <w:t xml:space="preserve">Multiple Linear Regression </w:t>
-      </w:r>
-      <w:r>
-        <w:rPr>
-          <w:b/>
-          <w:bCs/>
-        </w:rPr>
-        <w:t>clearly</w:t>
-      </w:r>
-      <w:r>
-        <w:rPr>
-          <w:b/>
-          <w:bCs/>
-        </w:rPr>
-        <w:t xml:space="preserve"> explained (</w:t>
-      </w:r>
-      <w:proofErr w:type="spellStart"/>
-      <w:r>
-        <w:rPr>
-          <w:b/>
-          <w:bCs/>
-        </w:rPr>
-        <w:t>StatQuest</w:t>
-      </w:r>
-      <w:proofErr w:type="spellEnd"/>
-      <w:r>
-        <w:rPr>
-          <w:b/>
-          <w:bCs/>
-        </w:rPr>
-        <w:t>) – 5 minutes</w:t>
-      </w:r>
-    </w:p>
-    <w:p>
-      <w:hyperlink r:id="rId6" w:history="1">
-        <w:r>
-          <w:rPr>
-            <w:rStyle w:val="Hyperlink"/>
-          </w:rPr>
-          <w:t>https://www.youtube.com/watch?v=EkAQAi3a4js</w:t>
-        </w:r>
-      </w:hyperlink>
-    </w:p>
-    <w:p/>
-    <w:p>
-      <w:pPr>
-        <w:rPr>
-          <w:b/>
-          <w:bCs/>
-        </w:rPr>
-      </w:pPr>
-      <w:r>
-        <w:rPr>
-          <w:b/>
-          <w:bCs/>
-        </w:rPr>
-        <w:t>Linear Regression Summary in R</w:t>
-      </w:r>
-      <w:r>
-        <w:rPr>
-          <w:b/>
-          <w:bCs/>
-        </w:rPr>
-        <w:t xml:space="preserve"> – 10 minutes</w:t>
-      </w:r>
-    </w:p>
-    <w:p>
-      <w:hyperlink r:id="rId7" w:history="1">
-        <w:r>
-          <w:rPr>
-            <w:rStyle w:val="Hyperlink"/>
-          </w:rPr>
-          <w:t>https://www.youtube.com/watch?v=7WPfuHLCn_k</w:t>
-        </w:r>
-      </w:hyperlink>
-    </w:p>
     <w:p/>
     <w:p/>
     <w:sectPr>
@@ -796,6 +633,7 @@
   <w:style w:type="character" w:default="1" w:styleId="DefaultParagraphFont">
     <w:name w:val="Default Paragraph Font"/>
     <w:uiPriority w:val="1"/>
+    <w:semiHidden/>
     <w:unhideWhenUsed/>
   </w:style>
   <w:style w:type="table" w:default="1" w:styleId="TableNormal">

</xml_diff>

<commit_message>
Added PROCESS install instructions in video links
</commit_message>
<xml_diff>
--- a/Video Links.docx
+++ b/Video Links.docx
@@ -16,8 +16,19 @@
         </w:rPr>
         <w:t>Installing PROCESS Macro v4.3</w:t>
       </w:r>
+      <w:r>
+        <w:rPr>
+          <w:b/>
+          <w:bCs/>
+        </w:rPr>
+        <w:t xml:space="preserve"> (4.5 Minutes)</w:t>
+      </w:r>
     </w:p>
-    <w:p/>
+    <w:p>
+      <w:r>
+        <w:t>https://www.youtube.com/watch?v=9yZzN9CpqXI</w:t>
+      </w:r>
+    </w:p>
     <w:p/>
     <w:p/>
     <w:sectPr>

</xml_diff>